<commit_message>
Modify participation constraint of bid offer from (0,1) to (0, n)
</commit_message>
<xml_diff>
--- a/DesignGroup48.docx
+++ b/DesignGroup48.docx
@@ -7,6 +7,10 @@
         <w:t>Design Report – Group 48</w:t>
       </w:r>
     </w:p>
+    <w:p>
+      <w:bookmarkStart w:id="0" w:name="_GoBack"/>
+      <w:bookmarkEnd w:id="0"/>
+    </w:p>
     <w:p/>
     <w:p/>
     <w:p>
@@ -15,10 +19,10 @@
           <w:noProof/>
         </w:rPr>
         <w:drawing>
-          <wp:inline distT="0" distB="0" distL="0" distR="0">
+          <wp:inline distT="0" distB="0" distL="0" distR="0" wp14:anchorId="56046BA3" wp14:editId="3ED0FB38">
             <wp:extent cx="5943600" cy="4556760"/>
             <wp:effectExtent l="0" t="0" r="0" b="2540"/>
-            <wp:docPr id="1" name="Picture 1"/>
+            <wp:docPr id="2" name="Picture 2"/>
             <wp:cNvGraphicFramePr>
               <a:graphicFrameLocks xmlns:a="http://schemas.openxmlformats.org/drawingml/2006/main" noChangeAspect="1"/>
             </wp:cNvGraphicFramePr>
@@ -26,7 +30,7 @@
               <a:graphicData uri="http://schemas.openxmlformats.org/drawingml/2006/picture">
                 <pic:pic xmlns:pic="http://schemas.openxmlformats.org/drawingml/2006/picture">
                   <pic:nvPicPr>
-                    <pic:cNvPr id="1" name="ER_Diagram.png"/>
+                    <pic:cNvPr id="2" name="ER_Diagram.png"/>
                     <pic:cNvPicPr/>
                   </pic:nvPicPr>
                   <pic:blipFill>
@@ -56,8 +60,6 @@
           </wp:inline>
         </w:drawing>
       </w:r>
-    </w:p>
-    <w:p>
       <w:r>
         <w:br w:type="page"/>
       </w:r>
@@ -699,8 +701,6 @@
         </w:rPr>
         <w:tab/>
       </w:r>
-      <w:bookmarkStart w:id="0" w:name="_GoBack"/>
-      <w:bookmarkEnd w:id="0"/>
       <w:r>
         <w:rPr>
           <w:color w:val="0000AA"/>

</xml_diff>